<commit_message>
2nd edit accuracy add
</commit_message>
<xml_diff>
--- a/Project Proposal/1708.02711vqa_4_1.docx
+++ b/Project Proposal/1708.02711vqa_4_1.docx
@@ -218,7 +218,6 @@
       <w:r>
         <w:rPr>
           <w:i/>
-          <w:color w:val="E36C0A" w:themeColor="accent6" w:themeShade="BF"/>
           <w:sz w:val="20"/>
         </w:rPr>
         <w:t>to extract salient image regions,</w:t>
@@ -233,69 +232,48 @@
       <w:r>
         <w:rPr>
           <w:i/>
-          <w:color w:val="E36C0A" w:themeColor="accent6" w:themeShade="BF"/>
-          <w:sz w:val="20"/>
-        </w:rPr>
-        <w:t xml:space="preserve">dual </w:t>
+          <w:sz w:val="20"/>
+        </w:rPr>
+        <w:t>dual top-down stacked attention</w:t>
       </w:r>
       <w:r>
         <w:rPr>
           <w:i/>
-          <w:color w:val="E36C0A" w:themeColor="accent6" w:themeShade="BF"/>
-          <w:sz w:val="20"/>
-        </w:rPr>
-        <w:t xml:space="preserve">top-down </w:t>
+          <w:sz w:val="20"/>
+        </w:rPr>
+        <w:t xml:space="preserve"> </w:t>
       </w:r>
       <w:r>
         <w:rPr>
           <w:i/>
-          <w:color w:val="E36C0A" w:themeColor="accent6" w:themeShade="BF"/>
-          <w:sz w:val="20"/>
-        </w:rPr>
-        <w:t>stacked attention</w:t>
+          <w:sz w:val="20"/>
+        </w:rPr>
+        <w:t xml:space="preserve">for </w:t>
       </w:r>
       <w:r>
         <w:rPr>
           <w:i/>
-          <w:color w:val="E36C0A" w:themeColor="accent6" w:themeShade="BF"/>
-          <w:sz w:val="20"/>
-        </w:rPr>
-        <w:t xml:space="preserve"> </w:t>
+          <w:sz w:val="20"/>
+        </w:rPr>
+        <w:t>guided attention in context of the question asked</w:t>
       </w:r>
       <w:r>
         <w:rPr>
           <w:i/>
           <w:sz w:val="20"/>
         </w:rPr>
-        <w:t xml:space="preserve">for </w:t>
+        <w:t xml:space="preserve">, </w:t>
       </w:r>
       <w:r>
         <w:rPr>
           <w:i/>
-          <w:color w:val="E36C0A" w:themeColor="accent6" w:themeShade="BF"/>
-          <w:sz w:val="20"/>
-        </w:rPr>
-        <w:t>guided attention in context of the question asked</w:t>
+          <w:sz w:val="20"/>
+        </w:rPr>
+        <w:t>nonlinearity was implemented using</w:t>
       </w:r>
       <w:r>
         <w:rPr>
           <w:i/>
-          <w:sz w:val="20"/>
-        </w:rPr>
-        <w:t xml:space="preserve">, </w:t>
-      </w:r>
-      <w:r>
-        <w:rPr>
-          <w:i/>
-          <w:color w:val="E36C0A" w:themeColor="accent6" w:themeShade="BF"/>
-          <w:sz w:val="20"/>
-        </w:rPr>
-        <w:t>nonlinearity was implemented using</w:t>
-      </w:r>
-      <w:r>
-        <w:rPr>
-          <w:i/>
-          <w:color w:val="E36C0A" w:themeColor="accent6" w:themeShade="BF"/>
           <w:sz w:val="20"/>
         </w:rPr>
         <w:t xml:space="preserve"> </w:t>
@@ -378,12 +356,6 @@
       <w:r>
         <w:t xml:space="preserve">answers. </w:t>
       </w:r>
-      <w:r>
-        <w:rPr>
-          <w:strike/>
-        </w:rPr>
-        <w:t>In an experimental set-up which is as complex as VQA, small changes in parameters lead to quantifiable improvements.  We did extensive empirical exploration to understand the architectures and hyper parameters and to find out what works well for our model.</w:t>
-      </w:r>
     </w:p>
     <w:p>
       <w:pPr>
@@ -429,9 +401,6 @@
         <w:t xml:space="preserve"> we use 300 dimension </w:t>
       </w:r>
       <w:r>
-        <w:rPr>
-          <w:color w:val="E36C0A" w:themeColor="accent6" w:themeShade="BF"/>
-        </w:rPr>
         <w:t>Glov</w:t>
       </w:r>
       <w:r>
@@ -441,16 +410,7 @@
         <w:t xml:space="preserve">word embeddings [3] which is further encoded with </w:t>
       </w:r>
       <w:r>
-        <w:rPr>
-          <w:color w:val="E36C0A" w:themeColor="accent6" w:themeShade="BF"/>
-        </w:rPr>
-        <w:t>hidden state</w:t>
-      </w:r>
-      <w:r>
-        <w:rPr>
-          <w:color w:val="E36C0A" w:themeColor="accent6" w:themeShade="BF"/>
-        </w:rPr>
-        <w:t xml:space="preserve"> of Gated recurrent unit (GRU)</w:t>
+        <w:t>hidden state of Gated recurrent unit (GRU)</w:t>
       </w:r>
       <w:r>
         <w:t xml:space="preserve"> and feed it to the model.  </w:t>
@@ -1190,37 +1150,16 @@
         <w:jc w:val="both"/>
       </w:pPr>
       <w:r>
-        <w:rPr>
-          <w:color w:val="E36C0A" w:themeColor="accent6" w:themeShade="BF"/>
-        </w:rPr>
         <w:t xml:space="preserve">Our </w:t>
       </w:r>
       <w:r>
-        <w:rPr>
-          <w:color w:val="E36C0A" w:themeColor="accent6" w:themeShade="BF"/>
-        </w:rPr>
-        <w:t>proposed solution</w:t>
-      </w:r>
-      <w:r>
-        <w:rPr>
-          <w:color w:val="E36C0A" w:themeColor="accent6" w:themeShade="BF"/>
-        </w:rPr>
-        <w:t xml:space="preserve"> takes VQA as a</w:t>
+        <w:t>proposed solution takes VQA as a</w:t>
       </w:r>
       <w:r>
         <w:t xml:space="preserve"> classification problem over a set of candidate answers. </w:t>
       </w:r>
       <w:r>
-        <w:rPr>
-          <w:color w:val="E36C0A" w:themeColor="accent6" w:themeShade="BF"/>
-        </w:rPr>
-        <w:t>Questions are open-ended questions about images,</w:t>
-      </w:r>
-      <w:r>
-        <w:rPr>
-          <w:color w:val="E36C0A" w:themeColor="accent6" w:themeShade="BF"/>
-        </w:rPr>
-        <w:t xml:space="preserve"> with mostly one or two word answers. </w:t>
+        <w:t xml:space="preserve">Questions are open-ended questions about images, with mostly one or two word answers. </w:t>
       </w:r>
       <w:r>
         <w:t>Our model is based on a deep neural network that implements a joint embedding of the image and of the question. The two inputs are mapped into fixed-</w:t>
@@ -1232,16 +1171,7 @@
         <w:t xml:space="preserve"> </w:t>
       </w:r>
       <w:r>
-        <w:rPr>
-          <w:color w:val="E36C0A" w:themeColor="accent6" w:themeShade="BF"/>
-        </w:rPr>
-        <w:t xml:space="preserve">derived from Faster RCNN and </w:t>
-      </w:r>
-      <w:r>
-        <w:rPr>
-          <w:color w:val="E36C0A" w:themeColor="accent6" w:themeShade="BF"/>
-        </w:rPr>
-        <w:t>GRU</w:t>
+        <w:t>derived from Faster RCNN and GRU</w:t>
       </w:r>
       <w:r>
         <w:t>, respectively. Further non-linear mappings of those representations are usually interpreted as projections into a joint “semantic” space. They combined by concatenation of element-wise multiplication, before feeding to the classifier described above</w:t>
@@ -1291,39 +1221,21 @@
         <w:t xml:space="preserve">First, a question is tokenized and trimmed to a maximum of 14 words. We find that not many questions’ length exceeds 14 words (only 0.25% questions are greater than 14 words). After that, each word is converted into </w:t>
       </w:r>
       <w:r>
-        <w:rPr>
-          <w:color w:val="E36C0A" w:themeColor="accent6" w:themeShade="BF"/>
-        </w:rPr>
         <w:t xml:space="preserve">300-Dimensional </w:t>
       </w:r>
       <w:r>
-        <w:rPr>
-          <w:color w:val="E36C0A" w:themeColor="accent6" w:themeShade="BF"/>
-        </w:rPr>
         <w:t xml:space="preserve">Glove embedding </w:t>
       </w:r>
       <w:r>
-        <w:rPr>
-          <w:color w:val="E36C0A" w:themeColor="accent6" w:themeShade="BF"/>
-        </w:rPr>
         <w:t xml:space="preserve">vector </w:t>
       </w:r>
       <w:r>
-        <w:rPr>
-          <w:color w:val="E36C0A" w:themeColor="accent6" w:themeShade="BF"/>
-        </w:rPr>
         <w:t xml:space="preserve">[300 dimension </w:t>
       </w:r>
       <w:r>
-        <w:rPr>
-          <w:color w:val="E36C0A" w:themeColor="accent6" w:themeShade="BF"/>
-        </w:rPr>
         <w:t>vectors</w:t>
       </w:r>
       <w:r>
-        <w:rPr>
-          <w:color w:val="E36C0A" w:themeColor="accent6" w:themeShade="BF"/>
-        </w:rPr>
         <w:t xml:space="preserve"> is nothing but the Glove embedding], words missing in Glove embedding are initialized with a zero vector</w:t>
       </w:r>
       <w:r>
@@ -1629,7 +1541,6 @@
       <w:r>
         <w:rPr>
           <w:b/>
-          <w:color w:val="E36C0A" w:themeColor="accent6" w:themeShade="BF"/>
         </w:rPr>
         <w:t>weighted sum</w:t>
       </w:r>
@@ -1679,51 +1590,27 @@
         <w:jc w:val="both"/>
       </w:pPr>
       <w:r>
-        <w:rPr>
-          <w:color w:val="E36C0A" w:themeColor="accent6" w:themeShade="BF"/>
-        </w:rPr>
         <w:t>We</w:t>
       </w:r>
       <w:r>
-        <w:rPr>
-          <w:color w:val="E36C0A" w:themeColor="accent6" w:themeShade="BF"/>
-        </w:rPr>
         <w:t xml:space="preserve"> also implemented dual top down stacked attention</w:t>
       </w:r>
       <w:r>
-        <w:rPr>
-          <w:color w:val="E36C0A" w:themeColor="accent6" w:themeShade="BF"/>
-        </w:rPr>
         <w:t xml:space="preserve">, which </w:t>
       </w:r>
       <w:r>
-        <w:rPr>
-          <w:color w:val="E36C0A" w:themeColor="accent6" w:themeShade="BF"/>
-        </w:rPr>
         <w:t>queries an image two times to focus attention to the specific regi</w:t>
       </w:r>
       <w:r>
-        <w:rPr>
-          <w:color w:val="E36C0A" w:themeColor="accent6" w:themeShade="BF"/>
-        </w:rPr>
         <w:t>on relevant to the context of</w:t>
       </w:r>
       <w:r>
-        <w:rPr>
-          <w:color w:val="E36C0A" w:themeColor="accent6" w:themeShade="BF"/>
-        </w:rPr>
         <w:t xml:space="preserve"> </w:t>
       </w:r>
       <w:r>
-        <w:rPr>
-          <w:color w:val="E36C0A" w:themeColor="accent6" w:themeShade="BF"/>
-        </w:rPr>
         <w:t xml:space="preserve">asked </w:t>
       </w:r>
       <w:r>
-        <w:rPr>
-          <w:color w:val="E36C0A" w:themeColor="accent6" w:themeShade="BF"/>
-        </w:rPr>
         <w:t>question</w:t>
       </w:r>
     </w:p>
@@ -1893,69 +1780,24 @@
         <w:t xml:space="preserve">predetermined sets of all correct answers that appeared more than 8 times in training dataset. This result in N=3129 candidate answers and acted as classes in classification task. </w:t>
       </w:r>
       <w:r>
-        <w:rPr>
-          <w:color w:val="E36C0A" w:themeColor="accent6" w:themeShade="BF"/>
-        </w:rPr>
         <w:t xml:space="preserve">In </w:t>
       </w:r>
       <w:r>
-        <w:rPr>
-          <w:color w:val="E36C0A" w:themeColor="accent6" w:themeShade="BF"/>
-        </w:rPr>
         <w:t xml:space="preserve">VQA2 dataset, each question has been asked to multiple people, and their response recorded, thus in many cases there is no one correct answer, for example some people can identify color of an object as silver, while others might say white. Thus instead of taking one correct answer we create soft score using </w:t>
       </w:r>
       <w:r>
-        <w:rPr>
-          <w:color w:val="E36C0A" w:themeColor="accent6" w:themeShade="BF"/>
-        </w:rPr>
-        <w:t>formula min</w:t>
-      </w:r>
-      <w:r>
-        <w:rPr>
-          <w:color w:val="E36C0A" w:themeColor="accent6" w:themeShade="BF"/>
-        </w:rPr>
-        <w:t xml:space="preserve"> (</w:t>
-      </w:r>
-      <w:r>
-        <w:rPr>
-          <w:color w:val="E36C0A" w:themeColor="accent6" w:themeShade="BF"/>
-        </w:rPr>
-        <w:t xml:space="preserve">1, </w:t>
-      </w:r>
-      <w:r>
-        <w:rPr>
-          <w:color w:val="E36C0A" w:themeColor="accent6" w:themeShade="BF"/>
-        </w:rPr>
-        <w:t>frequency of the answer</w:t>
-      </w:r>
-      <w:r>
-        <w:rPr>
-          <w:color w:val="E36C0A" w:themeColor="accent6" w:themeShade="BF"/>
-        </w:rPr>
-        <w:t xml:space="preserve"> / 3)</w:t>
-      </w:r>
-      <w:r>
-        <w:rPr>
-          <w:color w:val="E36C0A" w:themeColor="accent6" w:themeShade="BF"/>
-        </w:rPr>
-        <w:t xml:space="preserve">, thus any answer which was given by three or more </w:t>
-      </w:r>
-      <w:r>
-        <w:rPr>
-          <w:color w:val="E36C0A" w:themeColor="accent6" w:themeShade="BF"/>
-        </w:rPr>
+        <w:t>formula min (</w:t>
+      </w:r>
+      <w:r>
+        <w:t xml:space="preserve">1, frequency of the answer / 3), thus any answer which was given by three or more </w:t>
+      </w:r>
+      <w:r>
         <w:t>persons</w:t>
       </w:r>
       <w:r>
-        <w:rPr>
-          <w:color w:val="E36C0A" w:themeColor="accent6" w:themeShade="BF"/>
-        </w:rPr>
         <w:t xml:space="preserve"> is taken as correct.</w:t>
       </w:r>
       <w:r>
-        <w:rPr>
-          <w:color w:val="E36C0A" w:themeColor="accent6" w:themeShade="BF"/>
-        </w:rPr>
         <w:t xml:space="preserve"> This approach of soft scoring takes care of any ambiguity/disagreement between human annotators.</w:t>
       </w:r>
     </w:p>
@@ -2040,6 +1882,10 @@
         <w:jc w:val="both"/>
       </w:pPr>
       <w:r>
+        <w:rPr>
+          <w:noProof/>
+          <w:lang w:bidi="ar-SA"/>
+        </w:rPr>
         <w:drawing>
           <wp:inline distT="0" distB="0" distL="0" distR="0">
             <wp:extent cx="2628735" cy="286250"/>
@@ -2203,7 +2049,10 @@
         <w:jc w:val="both"/>
       </w:pPr>
       <w:r>
-        <w:t xml:space="preserve">The advantage of this approach is that sigmoid outputs allow optimization for multiple correct answers per questions and use of soft scores as targets provides a somewhat better training signal than binary targets, as they capture the occasional uncertainty in ground truth observations </w:t>
+        <w:t>The advantage of this approach is that sigmoid outputs allow optimization for multiple correct answers per questions and use of soft scores as targets provides a somewhat better training signal than binary targets, as they capture the occasional uncertaint</w:t>
+      </w:r>
+      <w:r>
+        <w:t>y in ground truth observations.</w:t>
       </w:r>
     </w:p>
     <w:p>
@@ -2215,10 +2064,10 @@
         <w:spacing w:before="193" w:line="249" w:lineRule="auto"/>
         <w:ind w:left="720" w:right="1125"/>
         <w:jc w:val="both"/>
-        <w:rPr>
-          <w:b/>
-        </w:rPr>
-      </w:pPr>
+      </w:pPr>
+      <w:r>
+        <w:t>The classification accuracy is calculated by comparing predicted and actual set of answers per question for given sample.</w:t>
+      </w:r>
     </w:p>
     <w:p>
       <w:pPr>
@@ -2564,7 +2413,6 @@
           <w:sz w:val="20"/>
           <w:szCs w:val="20"/>
         </w:rPr>
-        <w:lastRenderedPageBreak/>
         <w:t>Non Linear Layers</w:t>
       </w:r>
       <w:r>
@@ -2835,6 +2683,14 @@
           <w:szCs w:val="20"/>
         </w:rPr>
       </w:pPr>
+      <w:r>
+        <w:rPr>
+          <w:b w:val="0"/>
+          <w:sz w:val="20"/>
+          <w:szCs w:val="20"/>
+        </w:rPr>
+        <w:t xml:space="preserve">  </w:t>
+      </w:r>
       <w:r>
         <w:rPr>
           <w:b w:val="0"/>

</xml_diff>